<commit_message>
MPN clinical context issue fix
</commit_message>
<xml_diff>
--- a/inst/clinical_context/Classical_Myeloproliferative_Neoplasms.docx
+++ b/inst/clinical_context/Classical_Myeloproliferative_Neoplasms.docx
@@ -4810,13 +4810,11 @@
               <w:t>133</w:t>
             </w:r>
             <w:r>
-              <w:t xml:space="preserve">(20): 2233-42.  </w:t>
-            </w:r>
-          </w:p>
-          <w:p>
-            <w:pPr>
-              <w:pStyle w:val="CLIN4"/>
-            </w:pPr>
+              <w:t>(20): 2233-42.</w:t>
+            </w:r>
+            <w:r>
+              <w:t xml:space="preserve"> </w:t>
+            </w:r>
             <w:r>
               <w:rPr>
                 <w:b/>
@@ -6790,66 +6788,12 @@
 </file>
 
 <file path=customXml/item1.xml><?xml version="1.0" encoding="utf-8"?>
-<p:properties xmlns:p="http://schemas.microsoft.com/office/2006/metadata/properties" xmlns:xsi="http://www.w3.org/2001/XMLSchema-instance" xmlns:pc="http://schemas.microsoft.com/office/infopath/2007/PartnerControls">
-  <documentManagement>
-    <DocumentType xmlns="c44ab56d-57f8-4a14-86db-a39667906be8" xsi:nil="true"/>
-    <Category xmlns="c44ab56d-57f8-4a14-86db-a39667906be8" xsi:nil="true"/>
-    <b918a6e12641485a9ca8c2e70b4558c0 xmlns="bbb6251c-984c-4fcb-9547-f40f6d5e63ff">
-      <Terms xmlns="http://schemas.microsoft.com/office/infopath/2007/PartnerControls">
-        <TermInfo xmlns="http://schemas.microsoft.com/office/infopath/2007/PartnerControls">
-          <TermName xmlns="http://schemas.microsoft.com/office/infopath/2007/PartnerControls">Operational</TermName>
-          <TermId xmlns="http://schemas.microsoft.com/office/infopath/2007/PartnerControls">150389d9-0463-4c4a-b800-fb182dbb9bcb</TermId>
-        </TermInfo>
-      </Terms>
-    </b918a6e12641485a9ca8c2e70b4558c0>
-    <lcf76f155ced4ddcb4097134ff3c332f xmlns="c44ab56d-57f8-4a14-86db-a39667906be8">
-      <Terms xmlns="http://schemas.microsoft.com/office/infopath/2007/PartnerControls"/>
-    </lcf76f155ced4ddcb4097134ff3c332f>
-    <b29dd6ef633047bba64c76c6e215692a xmlns="bbb6251c-984c-4fcb-9547-f40f6d5e63ff">
-      <Terms xmlns="http://schemas.microsoft.com/office/infopath/2007/PartnerControls">
-        <TermInfo xmlns="http://schemas.microsoft.com/office/infopath/2007/PartnerControls">
-          <TermName xmlns="http://schemas.microsoft.com/office/infopath/2007/PartnerControls">Internal</TermName>
-          <TermId xmlns="http://schemas.microsoft.com/office/infopath/2007/PartnerControls">2b22734e-9cea-437f-97a4-653416044446</TermId>
-        </TermInfo>
-      </Terms>
-    </b29dd6ef633047bba64c76c6e215692a>
-    <i77a2d63ec754e4dbbf13ee1f809aa62 xmlns="bbb6251c-984c-4fcb-9547-f40f6d5e63ff">
-      <Terms xmlns="http://schemas.microsoft.com/office/infopath/2007/PartnerControls">
-        <TermInfo xmlns="http://schemas.microsoft.com/office/infopath/2007/PartnerControls">
-          <TermName xmlns="http://schemas.microsoft.com/office/infopath/2007/PartnerControls">N/A</TermName>
-          <TermId xmlns="http://schemas.microsoft.com/office/infopath/2007/PartnerControls">77aac54e-7746-4232-91ae-96cfc2b44f19</TermId>
-        </TermInfo>
-      </Terms>
-    </i77a2d63ec754e4dbbf13ee1f809aa62>
-    <k04f27a462bd4c45a610623ab03d8a6b xmlns="bbb6251c-984c-4fcb-9547-f40f6d5e63ff">
-      <Terms xmlns="http://schemas.microsoft.com/office/infopath/2007/PartnerControls">
-        <TermInfo xmlns="http://schemas.microsoft.com/office/infopath/2007/PartnerControls">
-          <TermName xmlns="http://schemas.microsoft.com/office/infopath/2007/PartnerControls">Business Ventures</TermName>
-          <TermId xmlns="http://schemas.microsoft.com/office/infopath/2007/PartnerControls">771822a9-08f4-4b0c-b044-94205102db1e</TermId>
-        </TermInfo>
-      </Terms>
-    </k04f27a462bd4c45a610623ab03d8a6b>
-    <nb65ac56c571489cbc31094d7b888b19 xmlns="bbb6251c-984c-4fcb-9547-f40f6d5e63ff">
-      <Terms xmlns="http://schemas.microsoft.com/office/infopath/2007/PartnerControls">
-        <TermInfo xmlns="http://schemas.microsoft.com/office/infopath/2007/PartnerControls">
-          <TermName xmlns="http://schemas.microsoft.com/office/infopath/2007/PartnerControls">Pathology</TermName>
-          <TermId xmlns="http://schemas.microsoft.com/office/infopath/2007/PartnerControls">4a117755-78ff-4a2c-8e21-a559b22b64dd</TermId>
-        </TermInfo>
-      </Terms>
-    </nb65ac56c571489cbc31094d7b888b19>
-    <Department xmlns="c44ab56d-57f8-4a14-86db-a39667906be8" xsi:nil="true"/>
-    <TaxCatchAll xmlns="bbb6251c-984c-4fcb-9547-f40f6d5e63ff">
-      <Value>5</Value>
-      <Value>4</Value>
-      <Value>3</Value>
-      <Value>2</Value>
-      <Value>1</Value>
-    </TaxCatchAll>
-    <pmCostCentre xmlns="bbb6251c-984c-4fcb-9547-f40f6d5e63ff" xsi:nil="true"/>
-    <_Flow_SignoffStatus xmlns="c44ab56d-57f8-4a14-86db-a39667906be8" xsi:nil="true"/>
-    <NavigatorClassification xmlns="bbb6251c-984c-4fcb-9547-f40f6d5e63ff">Team Workspace</NavigatorClassification>
-  </documentManagement>
-</p:properties>
+<?mso-contentType ?>
+<FormTemplates xmlns="http://schemas.microsoft.com/sharepoint/v3/contenttype/forms">
+  <Display>DocumentLibraryForm</Display>
+  <Edit>DocumentLibraryForm</Edit>
+  <New>DocumentLibraryForm</New>
+</FormTemplates>
 </file>
 
 <file path=customXml/item2.xml><?xml version="1.0" encoding="utf-8"?>
@@ -7142,21 +7086,72 @@
 </file>
 
 <file path=customXml/item3.xml><?xml version="1.0" encoding="utf-8"?>
-<?mso-contentType ?>
-<FormTemplates xmlns="http://schemas.microsoft.com/sharepoint/v3/contenttype/forms">
-  <Display>DocumentLibraryForm</Display>
-  <Edit>DocumentLibraryForm</Edit>
-  <New>DocumentLibraryForm</New>
-</FormTemplates>
+<p:properties xmlns:p="http://schemas.microsoft.com/office/2006/metadata/properties" xmlns:xsi="http://www.w3.org/2001/XMLSchema-instance" xmlns:pc="http://schemas.microsoft.com/office/infopath/2007/PartnerControls">
+  <documentManagement>
+    <DocumentType xmlns="c44ab56d-57f8-4a14-86db-a39667906be8" xsi:nil="true"/>
+    <Category xmlns="c44ab56d-57f8-4a14-86db-a39667906be8" xsi:nil="true"/>
+    <b918a6e12641485a9ca8c2e70b4558c0 xmlns="bbb6251c-984c-4fcb-9547-f40f6d5e63ff">
+      <Terms xmlns="http://schemas.microsoft.com/office/infopath/2007/PartnerControls">
+        <TermInfo xmlns="http://schemas.microsoft.com/office/infopath/2007/PartnerControls">
+          <TermName xmlns="http://schemas.microsoft.com/office/infopath/2007/PartnerControls">Operational</TermName>
+          <TermId xmlns="http://schemas.microsoft.com/office/infopath/2007/PartnerControls">150389d9-0463-4c4a-b800-fb182dbb9bcb</TermId>
+        </TermInfo>
+      </Terms>
+    </b918a6e12641485a9ca8c2e70b4558c0>
+    <lcf76f155ced4ddcb4097134ff3c332f xmlns="c44ab56d-57f8-4a14-86db-a39667906be8">
+      <Terms xmlns="http://schemas.microsoft.com/office/infopath/2007/PartnerControls"/>
+    </lcf76f155ced4ddcb4097134ff3c332f>
+    <b29dd6ef633047bba64c76c6e215692a xmlns="bbb6251c-984c-4fcb-9547-f40f6d5e63ff">
+      <Terms xmlns="http://schemas.microsoft.com/office/infopath/2007/PartnerControls">
+        <TermInfo xmlns="http://schemas.microsoft.com/office/infopath/2007/PartnerControls">
+          <TermName xmlns="http://schemas.microsoft.com/office/infopath/2007/PartnerControls">Internal</TermName>
+          <TermId xmlns="http://schemas.microsoft.com/office/infopath/2007/PartnerControls">2b22734e-9cea-437f-97a4-653416044446</TermId>
+        </TermInfo>
+      </Terms>
+    </b29dd6ef633047bba64c76c6e215692a>
+    <i77a2d63ec754e4dbbf13ee1f809aa62 xmlns="bbb6251c-984c-4fcb-9547-f40f6d5e63ff">
+      <Terms xmlns="http://schemas.microsoft.com/office/infopath/2007/PartnerControls">
+        <TermInfo xmlns="http://schemas.microsoft.com/office/infopath/2007/PartnerControls">
+          <TermName xmlns="http://schemas.microsoft.com/office/infopath/2007/PartnerControls">N/A</TermName>
+          <TermId xmlns="http://schemas.microsoft.com/office/infopath/2007/PartnerControls">77aac54e-7746-4232-91ae-96cfc2b44f19</TermId>
+        </TermInfo>
+      </Terms>
+    </i77a2d63ec754e4dbbf13ee1f809aa62>
+    <k04f27a462bd4c45a610623ab03d8a6b xmlns="bbb6251c-984c-4fcb-9547-f40f6d5e63ff">
+      <Terms xmlns="http://schemas.microsoft.com/office/infopath/2007/PartnerControls">
+        <TermInfo xmlns="http://schemas.microsoft.com/office/infopath/2007/PartnerControls">
+          <TermName xmlns="http://schemas.microsoft.com/office/infopath/2007/PartnerControls">Business Ventures</TermName>
+          <TermId xmlns="http://schemas.microsoft.com/office/infopath/2007/PartnerControls">771822a9-08f4-4b0c-b044-94205102db1e</TermId>
+        </TermInfo>
+      </Terms>
+    </k04f27a462bd4c45a610623ab03d8a6b>
+    <nb65ac56c571489cbc31094d7b888b19 xmlns="bbb6251c-984c-4fcb-9547-f40f6d5e63ff">
+      <Terms xmlns="http://schemas.microsoft.com/office/infopath/2007/PartnerControls">
+        <TermInfo xmlns="http://schemas.microsoft.com/office/infopath/2007/PartnerControls">
+          <TermName xmlns="http://schemas.microsoft.com/office/infopath/2007/PartnerControls">Pathology</TermName>
+          <TermId xmlns="http://schemas.microsoft.com/office/infopath/2007/PartnerControls">4a117755-78ff-4a2c-8e21-a559b22b64dd</TermId>
+        </TermInfo>
+      </Terms>
+    </nb65ac56c571489cbc31094d7b888b19>
+    <Department xmlns="c44ab56d-57f8-4a14-86db-a39667906be8" xsi:nil="true"/>
+    <TaxCatchAll xmlns="bbb6251c-984c-4fcb-9547-f40f6d5e63ff">
+      <Value>5</Value>
+      <Value>4</Value>
+      <Value>3</Value>
+      <Value>2</Value>
+      <Value>1</Value>
+    </TaxCatchAll>
+    <pmCostCentre xmlns="bbb6251c-984c-4fcb-9547-f40f6d5e63ff" xsi:nil="true"/>
+    <_Flow_SignoffStatus xmlns="c44ab56d-57f8-4a14-86db-a39667906be8" xsi:nil="true"/>
+    <NavigatorClassification xmlns="bbb6251c-984c-4fcb-9547-f40f6d5e63ff">Team Workspace</NavigatorClassification>
+  </documentManagement>
+</p:properties>
 </file>
 
 <file path=customXml/itemProps1.xml><?xml version="1.0" encoding="utf-8"?>
-<ds:datastoreItem xmlns:ds="http://schemas.openxmlformats.org/officeDocument/2006/customXml" ds:itemID="{D56C1949-7F72-4B4B-9455-A840CB9B574A}">
+<ds:datastoreItem xmlns:ds="http://schemas.openxmlformats.org/officeDocument/2006/customXml" ds:itemID="{77100E1E-7A4C-438F-A460-40A4EE26476B}">
   <ds:schemaRefs>
-    <ds:schemaRef ds:uri="http://schemas.microsoft.com/office/2006/metadata/properties"/>
-    <ds:schemaRef ds:uri="http://schemas.microsoft.com/office/infopath/2007/PartnerControls"/>
-    <ds:schemaRef ds:uri="c44ab56d-57f8-4a14-86db-a39667906be8"/>
-    <ds:schemaRef ds:uri="bbb6251c-984c-4fcb-9547-f40f6d5e63ff"/>
+    <ds:schemaRef ds:uri="http://schemas.microsoft.com/sharepoint/v3/contenttype/forms"/>
   </ds:schemaRefs>
 </ds:datastoreItem>
 </file>
@@ -7181,9 +7176,12 @@
 </file>
 
 <file path=customXml/itemProps3.xml><?xml version="1.0" encoding="utf-8"?>
-<ds:datastoreItem xmlns:ds="http://schemas.openxmlformats.org/officeDocument/2006/customXml" ds:itemID="{77100E1E-7A4C-438F-A460-40A4EE26476B}">
+<ds:datastoreItem xmlns:ds="http://schemas.openxmlformats.org/officeDocument/2006/customXml" ds:itemID="{D56C1949-7F72-4B4B-9455-A840CB9B574A}">
   <ds:schemaRefs>
-    <ds:schemaRef ds:uri="http://schemas.microsoft.com/sharepoint/v3/contenttype/forms"/>
+    <ds:schemaRef ds:uri="http://schemas.microsoft.com/office/2006/metadata/properties"/>
+    <ds:schemaRef ds:uri="http://schemas.microsoft.com/office/infopath/2007/PartnerControls"/>
+    <ds:schemaRef ds:uri="c44ab56d-57f8-4a14-86db-a39667906be8"/>
+    <ds:schemaRef ds:uri="bbb6251c-984c-4fcb-9547-f40f6d5e63ff"/>
   </ds:schemaRefs>
 </ds:datastoreItem>
 </file>
</xml_diff>